<commit_message>
PPT updated with Data Exploration phase
</commit_message>
<xml_diff>
--- a/DBS Data and Web Mining CA - Madsen Finnegan Report cf dm v1-5 270120.docx
+++ b/DBS Data and Web Mining CA - Madsen Finnegan Report cf dm v1-5 270120.docx
@@ -404,7 +404,7 @@
         <w:rPr>
           <w:noProof/>
         </w:rPr>
-        <w:instrText xml:space="preserve"> PAGEREF _Toc31045866 \h </w:instrText>
+        <w:instrText xml:space="preserve"> PAGEREF _Toc31048446 \h </w:instrText>
       </w:r>
       <w:r>
         <w:rPr>
@@ -469,7 +469,7 @@
         <w:rPr>
           <w:noProof/>
         </w:rPr>
-        <w:instrText xml:space="preserve"> PAGEREF _Toc31045867 \h </w:instrText>
+        <w:instrText xml:space="preserve"> PAGEREF _Toc31048447 \h </w:instrText>
       </w:r>
       <w:r>
         <w:rPr>
@@ -534,7 +534,7 @@
         <w:rPr>
           <w:noProof/>
         </w:rPr>
-        <w:instrText xml:space="preserve"> PAGEREF _Toc31045868 \h </w:instrText>
+        <w:instrText xml:space="preserve"> PAGEREF _Toc31048448 \h </w:instrText>
       </w:r>
       <w:r>
         <w:rPr>
@@ -599,7 +599,7 @@
         <w:rPr>
           <w:noProof/>
         </w:rPr>
-        <w:instrText xml:space="preserve"> PAGEREF _Toc31045869 \h </w:instrText>
+        <w:instrText xml:space="preserve"> PAGEREF _Toc31048449 \h </w:instrText>
       </w:r>
       <w:r>
         <w:rPr>
@@ -666,7 +666,7 @@
         <w:rPr>
           <w:noProof/>
         </w:rPr>
-        <w:instrText xml:space="preserve"> PAGEREF _Toc31045870 \h </w:instrText>
+        <w:instrText xml:space="preserve"> PAGEREF _Toc31048450 \h </w:instrText>
       </w:r>
       <w:r>
         <w:rPr>
@@ -731,7 +731,7 @@
         <w:rPr>
           <w:noProof/>
         </w:rPr>
-        <w:instrText xml:space="preserve"> PAGEREF _Toc31045871 \h </w:instrText>
+        <w:instrText xml:space="preserve"> PAGEREF _Toc31048451 \h </w:instrText>
       </w:r>
       <w:r>
         <w:rPr>
@@ -796,7 +796,7 @@
         <w:rPr>
           <w:noProof/>
         </w:rPr>
-        <w:instrText xml:space="preserve"> PAGEREF _Toc31045872 \h </w:instrText>
+        <w:instrText xml:space="preserve"> PAGEREF _Toc31048452 \h </w:instrText>
       </w:r>
       <w:r>
         <w:rPr>
@@ -861,7 +861,7 @@
         <w:rPr>
           <w:noProof/>
         </w:rPr>
-        <w:instrText xml:space="preserve"> PAGEREF _Toc31045873 \h </w:instrText>
+        <w:instrText xml:space="preserve"> PAGEREF _Toc31048453 \h </w:instrText>
       </w:r>
       <w:r>
         <w:rPr>
@@ -926,7 +926,7 @@
         <w:rPr>
           <w:noProof/>
         </w:rPr>
-        <w:instrText xml:space="preserve"> PAGEREF _Toc31045874 \h </w:instrText>
+        <w:instrText xml:space="preserve"> PAGEREF _Toc31048454 \h </w:instrText>
       </w:r>
       <w:r>
         <w:rPr>
@@ -993,7 +993,7 @@
         <w:rPr>
           <w:noProof/>
         </w:rPr>
-        <w:instrText xml:space="preserve"> PAGEREF _Toc31045875 \h </w:instrText>
+        <w:instrText xml:space="preserve"> PAGEREF _Toc31048455 \h </w:instrText>
       </w:r>
       <w:r>
         <w:rPr>
@@ -1058,7 +1058,7 @@
         <w:rPr>
           <w:noProof/>
         </w:rPr>
-        <w:instrText xml:space="preserve"> PAGEREF _Toc31045876 \h </w:instrText>
+        <w:instrText xml:space="preserve"> PAGEREF _Toc31048456 \h </w:instrText>
       </w:r>
       <w:r>
         <w:rPr>
@@ -1123,7 +1123,7 @@
         <w:rPr>
           <w:noProof/>
         </w:rPr>
-        <w:instrText xml:space="preserve"> PAGEREF _Toc31045877 \h </w:instrText>
+        <w:instrText xml:space="preserve"> PAGEREF _Toc31048457 \h </w:instrText>
       </w:r>
       <w:r>
         <w:rPr>
@@ -1188,7 +1188,7 @@
         <w:rPr>
           <w:noProof/>
         </w:rPr>
-        <w:instrText xml:space="preserve"> PAGEREF _Toc31045878 \h </w:instrText>
+        <w:instrText xml:space="preserve"> PAGEREF _Toc31048458 \h </w:instrText>
       </w:r>
       <w:r>
         <w:rPr>
@@ -1253,7 +1253,7 @@
         <w:rPr>
           <w:noProof/>
         </w:rPr>
-        <w:instrText xml:space="preserve"> PAGEREF _Toc31045879 \h </w:instrText>
+        <w:instrText xml:space="preserve"> PAGEREF _Toc31048459 \h </w:instrText>
       </w:r>
       <w:r>
         <w:rPr>
@@ -1320,7 +1320,7 @@
         <w:rPr>
           <w:noProof/>
         </w:rPr>
-        <w:instrText xml:space="preserve"> PAGEREF _Toc31045880 \h </w:instrText>
+        <w:instrText xml:space="preserve"> PAGEREF _Toc31048460 \h </w:instrText>
       </w:r>
       <w:r>
         <w:rPr>
@@ -1385,7 +1385,7 @@
         <w:rPr>
           <w:noProof/>
         </w:rPr>
-        <w:instrText xml:space="preserve"> PAGEREF _Toc31045881 \h </w:instrText>
+        <w:instrText xml:space="preserve"> PAGEREF _Toc31048461 \h </w:instrText>
       </w:r>
       <w:r>
         <w:rPr>
@@ -1450,7 +1450,7 @@
         <w:rPr>
           <w:noProof/>
         </w:rPr>
-        <w:instrText xml:space="preserve"> PAGEREF _Toc31045882 \h </w:instrText>
+        <w:instrText xml:space="preserve"> PAGEREF _Toc31048462 \h </w:instrText>
       </w:r>
       <w:r>
         <w:rPr>
@@ -1515,7 +1515,7 @@
         <w:rPr>
           <w:noProof/>
         </w:rPr>
-        <w:instrText xml:space="preserve"> PAGEREF _Toc31045883 \h </w:instrText>
+        <w:instrText xml:space="preserve"> PAGEREF _Toc31048463 \h </w:instrText>
       </w:r>
       <w:r>
         <w:rPr>
@@ -1580,7 +1580,7 @@
         <w:rPr>
           <w:noProof/>
         </w:rPr>
-        <w:instrText xml:space="preserve"> PAGEREF _Toc31045884 \h </w:instrText>
+        <w:instrText xml:space="preserve"> PAGEREF _Toc31048464 \h </w:instrText>
       </w:r>
       <w:r>
         <w:rPr>
@@ -1645,7 +1645,7 @@
         <w:rPr>
           <w:noProof/>
         </w:rPr>
-        <w:instrText xml:space="preserve"> PAGEREF _Toc31045885 \h </w:instrText>
+        <w:instrText xml:space="preserve"> PAGEREF _Toc31048465 \h </w:instrText>
       </w:r>
       <w:r>
         <w:rPr>
@@ -1712,7 +1712,7 @@
         <w:rPr>
           <w:noProof/>
         </w:rPr>
-        <w:instrText xml:space="preserve"> PAGEREF _Toc31045886 \h </w:instrText>
+        <w:instrText xml:space="preserve"> PAGEREF _Toc31048466 \h </w:instrText>
       </w:r>
       <w:r>
         <w:rPr>
@@ -1777,7 +1777,7 @@
         <w:rPr>
           <w:noProof/>
         </w:rPr>
-        <w:instrText xml:space="preserve"> PAGEREF _Toc31045887 \h </w:instrText>
+        <w:instrText xml:space="preserve"> PAGEREF _Toc31048467 \h </w:instrText>
       </w:r>
       <w:r>
         <w:rPr>
@@ -1842,7 +1842,7 @@
         <w:rPr>
           <w:noProof/>
         </w:rPr>
-        <w:instrText xml:space="preserve"> PAGEREF _Toc31045888 \h </w:instrText>
+        <w:instrText xml:space="preserve"> PAGEREF _Toc31048468 \h </w:instrText>
       </w:r>
       <w:r>
         <w:rPr>
@@ -1907,7 +1907,7 @@
         <w:rPr>
           <w:noProof/>
         </w:rPr>
-        <w:instrText xml:space="preserve"> PAGEREF _Toc31045889 \h </w:instrText>
+        <w:instrText xml:space="preserve"> PAGEREF _Toc31048469 \h </w:instrText>
       </w:r>
       <w:r>
         <w:rPr>
@@ -1972,7 +1972,7 @@
         <w:rPr>
           <w:noProof/>
         </w:rPr>
-        <w:instrText xml:space="preserve"> PAGEREF _Toc31045890 \h </w:instrText>
+        <w:instrText xml:space="preserve"> PAGEREF _Toc31048470 \h </w:instrText>
       </w:r>
       <w:r>
         <w:rPr>
@@ -2039,7 +2039,7 @@
         <w:rPr>
           <w:noProof/>
         </w:rPr>
-        <w:instrText xml:space="preserve"> PAGEREF _Toc31045891 \h </w:instrText>
+        <w:instrText xml:space="preserve"> PAGEREF _Toc31048471 \h </w:instrText>
       </w:r>
       <w:r>
         <w:rPr>
@@ -2104,7 +2104,7 @@
         <w:rPr>
           <w:noProof/>
         </w:rPr>
-        <w:instrText xml:space="preserve"> PAGEREF _Toc31045892 \h </w:instrText>
+        <w:instrText xml:space="preserve"> PAGEREF _Toc31048472 \h </w:instrText>
       </w:r>
       <w:r>
         <w:rPr>
@@ -2169,7 +2169,7 @@
         <w:rPr>
           <w:noProof/>
         </w:rPr>
-        <w:instrText xml:space="preserve"> PAGEREF _Toc31045893 \h </w:instrText>
+        <w:instrText xml:space="preserve"> PAGEREF _Toc31048473 \h </w:instrText>
       </w:r>
       <w:r>
         <w:rPr>
@@ -2234,7 +2234,7 @@
         <w:rPr>
           <w:noProof/>
         </w:rPr>
-        <w:instrText xml:space="preserve"> PAGEREF _Toc31045894 \h </w:instrText>
+        <w:instrText xml:space="preserve"> PAGEREF _Toc31048474 \h </w:instrText>
       </w:r>
       <w:r>
         <w:rPr>
@@ -2301,7 +2301,7 @@
         <w:rPr>
           <w:noProof/>
         </w:rPr>
-        <w:instrText xml:space="preserve"> PAGEREF _Toc31045895 \h </w:instrText>
+        <w:instrText xml:space="preserve"> PAGEREF _Toc31048475 \h </w:instrText>
       </w:r>
       <w:r>
         <w:rPr>
@@ -2366,7 +2366,7 @@
         <w:rPr>
           <w:noProof/>
         </w:rPr>
-        <w:instrText xml:space="preserve"> PAGEREF _Toc31045896 \h </w:instrText>
+        <w:instrText xml:space="preserve"> PAGEREF _Toc31048476 \h </w:instrText>
       </w:r>
       <w:r>
         <w:rPr>
@@ -2431,7 +2431,7 @@
         <w:rPr>
           <w:noProof/>
         </w:rPr>
-        <w:instrText xml:space="preserve"> PAGEREF _Toc31045897 \h </w:instrText>
+        <w:instrText xml:space="preserve"> PAGEREF _Toc31048477 \h </w:instrText>
       </w:r>
       <w:r>
         <w:rPr>
@@ -2496,7 +2496,7 @@
         <w:rPr>
           <w:noProof/>
         </w:rPr>
-        <w:instrText xml:space="preserve"> PAGEREF _Toc31045898 \h </w:instrText>
+        <w:instrText xml:space="preserve"> PAGEREF _Toc31048478 \h </w:instrText>
       </w:r>
       <w:r>
         <w:rPr>
@@ -2561,7 +2561,7 @@
         <w:rPr>
           <w:noProof/>
         </w:rPr>
-        <w:instrText xml:space="preserve"> PAGEREF _Toc31045899 \h </w:instrText>
+        <w:instrText xml:space="preserve"> PAGEREF _Toc31048479 \h </w:instrText>
       </w:r>
       <w:r>
         <w:rPr>
@@ -2628,7 +2628,7 @@
         <w:rPr>
           <w:noProof/>
         </w:rPr>
-        <w:instrText xml:space="preserve"> PAGEREF _Toc31045900 \h </w:instrText>
+        <w:instrText xml:space="preserve"> PAGEREF _Toc31048480 \h </w:instrText>
       </w:r>
       <w:r>
         <w:rPr>
@@ -2693,7 +2693,7 @@
         <w:rPr>
           <w:noProof/>
         </w:rPr>
-        <w:instrText xml:space="preserve"> PAGEREF _Toc31045901 \h </w:instrText>
+        <w:instrText xml:space="preserve"> PAGEREF _Toc31048481 \h </w:instrText>
       </w:r>
       <w:r>
         <w:rPr>
@@ -2760,7 +2760,7 @@
         <w:rPr>
           <w:noProof/>
         </w:rPr>
-        <w:instrText xml:space="preserve"> PAGEREF _Toc31045902 \h </w:instrText>
+        <w:instrText xml:space="preserve"> PAGEREF _Toc31048482 \h </w:instrText>
       </w:r>
       <w:r>
         <w:rPr>
@@ -2825,7 +2825,7 @@
         <w:rPr>
           <w:noProof/>
         </w:rPr>
-        <w:instrText xml:space="preserve"> PAGEREF _Toc31045903 \h </w:instrText>
+        <w:instrText xml:space="preserve"> PAGEREF _Toc31048483 \h </w:instrText>
       </w:r>
       <w:r>
         <w:rPr>
@@ -2890,7 +2890,7 @@
         <w:rPr>
           <w:noProof/>
         </w:rPr>
-        <w:instrText xml:space="preserve"> PAGEREF _Toc31045904 \h </w:instrText>
+        <w:instrText xml:space="preserve"> PAGEREF _Toc31048484 \h </w:instrText>
       </w:r>
       <w:r>
         <w:rPr>
@@ -3031,11 +3031,21 @@
       <w:r>
         <w:instrText xml:space="preserve"> compare </w:instrText>
       </w:r>
-      <w:fldSimple w:instr=" DOCPROPERTY &quot;EDouble_Sided&quot;  ">
-        <w:r>
-          <w:instrText>N</w:instrText>
-        </w:r>
-      </w:fldSimple>
+      <w:r>
+        <w:fldChar w:fldCharType="begin"/>
+      </w:r>
+      <w:r>
+        <w:instrText xml:space="preserve"> DOCPROPERTY "EDouble_Sided"  </w:instrText>
+      </w:r>
+      <w:r>
+        <w:fldChar w:fldCharType="separate"/>
+      </w:r>
+      <w:r>
+        <w:instrText>N</w:instrText>
+      </w:r>
+      <w:r>
+        <w:fldChar w:fldCharType="end"/>
+      </w:r>
       <w:r>
         <w:instrText xml:space="preserve">= "Y" </w:instrText>
       </w:r>
@@ -3127,7 +3137,7 @@
       <w:pPr>
         <w:pStyle w:val="Heading1"/>
       </w:pPr>
-      <w:bookmarkStart w:id="1" w:name="_Toc31045866"/>
+      <w:bookmarkStart w:id="1" w:name="_Toc31048446"/>
       <w:r>
         <w:lastRenderedPageBreak/>
         <w:t xml:space="preserve">Project </w:t>
@@ -3141,7 +3151,7 @@
       <w:pPr>
         <w:pStyle w:val="Heading2"/>
       </w:pPr>
-      <w:bookmarkStart w:id="2" w:name="_Toc31045867"/>
+      <w:bookmarkStart w:id="2" w:name="_Toc31048447"/>
       <w:r>
         <w:t>High Level Description</w:t>
       </w:r>
@@ -3188,7 +3198,7 @@
       <w:pPr>
         <w:pStyle w:val="Heading2"/>
       </w:pPr>
-      <w:bookmarkStart w:id="3" w:name="_Toc31045868"/>
+      <w:bookmarkStart w:id="3" w:name="_Toc31048448"/>
       <w:r>
         <w:t>The CRISP-DM Methodology / Reference Model</w:t>
       </w:r>
@@ -3815,7 +3825,7 @@
       <w:pPr>
         <w:pStyle w:val="Heading2"/>
       </w:pPr>
-      <w:bookmarkStart w:id="5" w:name="_Toc31045869"/>
+      <w:bookmarkStart w:id="5" w:name="_Toc31048449"/>
       <w:r>
         <w:lastRenderedPageBreak/>
         <w:t>Development Environments</w:t>
@@ -3989,7 +3999,7 @@
       <w:pPr>
         <w:pStyle w:val="Heading1"/>
       </w:pPr>
-      <w:bookmarkStart w:id="6" w:name="_Toc31045870"/>
+      <w:bookmarkStart w:id="6" w:name="_Toc31048450"/>
       <w:r>
         <w:lastRenderedPageBreak/>
         <w:t>Business Understanding</w:t>
@@ -4000,7 +4010,7 @@
       <w:pPr>
         <w:pStyle w:val="Heading2"/>
       </w:pPr>
-      <w:bookmarkStart w:id="7" w:name="_Toc31045871"/>
+      <w:bookmarkStart w:id="7" w:name="_Toc31048451"/>
       <w:r>
         <w:t>Determine Business Objectives</w:t>
       </w:r>
@@ -4064,7 +4074,7 @@
         <w:pStyle w:val="Heading2"/>
       </w:pPr>
       <w:bookmarkStart w:id="8" w:name="_Ref30959421"/>
-      <w:bookmarkStart w:id="9" w:name="_Toc31045872"/>
+      <w:bookmarkStart w:id="9" w:name="_Toc31048452"/>
       <w:r>
         <w:lastRenderedPageBreak/>
         <w:t>Assess Situation</w:t>
@@ -4203,7 +4213,7 @@
       <w:pPr>
         <w:pStyle w:val="Heading2"/>
       </w:pPr>
-      <w:bookmarkStart w:id="10" w:name="_Toc31045873"/>
+      <w:bookmarkStart w:id="10" w:name="_Toc31048453"/>
       <w:r>
         <w:lastRenderedPageBreak/>
         <w:t>Determine Data Mining Goals</w:t>
@@ -4273,7 +4283,7 @@
       <w:pPr>
         <w:pStyle w:val="Heading2"/>
       </w:pPr>
-      <w:bookmarkStart w:id="11" w:name="_Toc31045874"/>
+      <w:bookmarkStart w:id="11" w:name="_Toc31048454"/>
       <w:r>
         <w:t>Produce Project Plan</w:t>
       </w:r>
@@ -4574,7 +4584,7 @@
       <w:pPr>
         <w:pStyle w:val="Heading1"/>
       </w:pPr>
-      <w:bookmarkStart w:id="12" w:name="_Toc31045875"/>
+      <w:bookmarkStart w:id="12" w:name="_Toc31048455"/>
       <w:r>
         <w:lastRenderedPageBreak/>
         <w:t xml:space="preserve">Data </w:t>
@@ -4588,7 +4598,7 @@
       <w:pPr>
         <w:pStyle w:val="Heading2"/>
       </w:pPr>
-      <w:bookmarkStart w:id="13" w:name="_Toc31045876"/>
+      <w:bookmarkStart w:id="13" w:name="_Toc31048456"/>
       <w:r>
         <w:t>Collect Initial Data</w:t>
       </w:r>
@@ -4846,7 +4856,7 @@
       <w:pPr>
         <w:pStyle w:val="Heading2"/>
       </w:pPr>
-      <w:bookmarkStart w:id="14" w:name="_Toc31045877"/>
+      <w:bookmarkStart w:id="14" w:name="_Toc31048457"/>
       <w:r>
         <w:lastRenderedPageBreak/>
         <w:t>Describe</w:t>
@@ -5317,7 +5327,7 @@
       <w:pPr>
         <w:pStyle w:val="Heading2"/>
       </w:pPr>
-      <w:bookmarkStart w:id="15" w:name="_Toc31045878"/>
+      <w:bookmarkStart w:id="15" w:name="_Toc31048458"/>
       <w:r>
         <w:lastRenderedPageBreak/>
         <w:t>Explore</w:t>
@@ -6137,13 +6147,7 @@
         <w:rPr>
           <w:i/>
         </w:rPr>
-        <w:t>Standardise and normalise the feature attributes</w:t>
-      </w:r>
-      <w:r>
-        <w:rPr>
-          <w:i/>
-        </w:rPr>
-        <w:t xml:space="preserve"> </w:t>
+        <w:t xml:space="preserve">Standardise and normalise the feature attributes </w:t>
       </w:r>
     </w:p>
     <w:p>
@@ -6600,7 +6604,7 @@
       <w:pPr>
         <w:pStyle w:val="Heading2"/>
       </w:pPr>
-      <w:bookmarkStart w:id="16" w:name="_Toc31045879"/>
+      <w:bookmarkStart w:id="16" w:name="_Toc31048459"/>
       <w:r>
         <w:lastRenderedPageBreak/>
         <w:t xml:space="preserve">Verify </w:t>
@@ -7211,7 +7215,7 @@
         <w:pStyle w:val="Heading1"/>
       </w:pPr>
       <w:bookmarkStart w:id="18" w:name="_Ref31041693"/>
-      <w:bookmarkStart w:id="19" w:name="_Toc31045880"/>
+      <w:bookmarkStart w:id="19" w:name="_Toc31048460"/>
       <w:bookmarkEnd w:id="17"/>
       <w:r>
         <w:lastRenderedPageBreak/>
@@ -7224,7 +7228,7 @@
       <w:pPr>
         <w:pStyle w:val="Heading2"/>
       </w:pPr>
-      <w:bookmarkStart w:id="20" w:name="_Toc31045881"/>
+      <w:bookmarkStart w:id="20" w:name="_Toc31048461"/>
       <w:r>
         <w:t>Select</w:t>
       </w:r>
@@ -7251,7 +7255,7 @@
       <w:pPr>
         <w:pStyle w:val="Heading2"/>
       </w:pPr>
-      <w:bookmarkStart w:id="21" w:name="_Toc31045882"/>
+      <w:bookmarkStart w:id="21" w:name="_Toc31048462"/>
       <w:r>
         <w:t>Clean Data</w:t>
       </w:r>
@@ -7272,7 +7276,7 @@
       <w:pPr>
         <w:pStyle w:val="Heading2"/>
       </w:pPr>
-      <w:bookmarkStart w:id="22" w:name="_Toc31045883"/>
+      <w:bookmarkStart w:id="22" w:name="_Toc31048463"/>
       <w:r>
         <w:t>Construct Data</w:t>
       </w:r>
@@ -7312,7 +7316,7 @@
       <w:pPr>
         <w:pStyle w:val="Heading2"/>
       </w:pPr>
-      <w:bookmarkStart w:id="23" w:name="_Toc31045884"/>
+      <w:bookmarkStart w:id="23" w:name="_Toc31048464"/>
       <w:r>
         <w:t>Integrate Data</w:t>
       </w:r>
@@ -7333,7 +7337,7 @@
       <w:pPr>
         <w:pStyle w:val="Heading2"/>
       </w:pPr>
-      <w:bookmarkStart w:id="24" w:name="_Toc31045885"/>
+      <w:bookmarkStart w:id="24" w:name="_Toc31048465"/>
       <w:r>
         <w:t>Format Data</w:t>
       </w:r>
@@ -7416,7 +7420,7 @@
         <w:pStyle w:val="Heading1"/>
       </w:pPr>
       <w:bookmarkStart w:id="25" w:name="_Ref31040685"/>
-      <w:bookmarkStart w:id="26" w:name="_Toc31045886"/>
+      <w:bookmarkStart w:id="26" w:name="_Toc31048466"/>
       <w:r>
         <w:lastRenderedPageBreak/>
         <w:t>Modelling</w:t>
@@ -7428,7 +7432,7 @@
       <w:pPr>
         <w:pStyle w:val="Heading2"/>
       </w:pPr>
-      <w:bookmarkStart w:id="27" w:name="_Toc31045887"/>
+      <w:bookmarkStart w:id="27" w:name="_Toc31048467"/>
       <w:r>
         <w:t xml:space="preserve">Select </w:t>
       </w:r>
@@ -7494,7 +7498,7 @@
       <w:pPr>
         <w:pStyle w:val="Heading2"/>
       </w:pPr>
-      <w:bookmarkStart w:id="31" w:name="_Toc31045888"/>
+      <w:bookmarkStart w:id="31" w:name="_Toc31048468"/>
       <w:bookmarkEnd w:id="30"/>
       <w:r>
         <w:t>Generate Test Design</w:t>
@@ -7516,7 +7520,7 @@
       <w:pPr>
         <w:pStyle w:val="Heading2"/>
       </w:pPr>
-      <w:bookmarkStart w:id="32" w:name="_Toc31045889"/>
+      <w:bookmarkStart w:id="32" w:name="_Toc31048469"/>
       <w:r>
         <w:t>Build Model</w:t>
       </w:r>
@@ -7541,7 +7545,7 @@
       <w:pPr>
         <w:pStyle w:val="Heading2"/>
       </w:pPr>
-      <w:bookmarkStart w:id="33" w:name="_Toc31045890"/>
+      <w:bookmarkStart w:id="33" w:name="_Toc31048470"/>
       <w:r>
         <w:t>Assess Model</w:t>
       </w:r>
@@ -7569,7 +7573,7 @@
       <w:pPr>
         <w:pStyle w:val="Heading1"/>
       </w:pPr>
-      <w:bookmarkStart w:id="34" w:name="_Toc31045891"/>
+      <w:bookmarkStart w:id="34" w:name="_Toc31048471"/>
       <w:r>
         <w:lastRenderedPageBreak/>
         <w:t>Evaluation</w:t>
@@ -7580,7 +7584,7 @@
       <w:pPr>
         <w:pStyle w:val="Heading2"/>
       </w:pPr>
-      <w:bookmarkStart w:id="35" w:name="_Toc31045892"/>
+      <w:bookmarkStart w:id="35" w:name="_Toc31048472"/>
       <w:r>
         <w:t>Evaluate Results</w:t>
       </w:r>
@@ -7616,7 +7620,7 @@
       <w:pPr>
         <w:pStyle w:val="Heading2"/>
       </w:pPr>
-      <w:bookmarkStart w:id="37" w:name="_Toc31045893"/>
+      <w:bookmarkStart w:id="37" w:name="_Toc31048473"/>
       <w:bookmarkEnd w:id="36"/>
       <w:r>
         <w:t>Review Process</w:t>
@@ -7639,7 +7643,7 @@
       <w:pPr>
         <w:pStyle w:val="Heading2"/>
       </w:pPr>
-      <w:bookmarkStart w:id="38" w:name="_Toc31045894"/>
+      <w:bookmarkStart w:id="38" w:name="_Toc31048474"/>
       <w:r>
         <w:t>Determine</w:t>
       </w:r>
@@ -7684,7 +7688,7 @@
       <w:pPr>
         <w:pStyle w:val="Heading1"/>
       </w:pPr>
-      <w:bookmarkStart w:id="39" w:name="_Toc31045895"/>
+      <w:bookmarkStart w:id="39" w:name="_Toc31048475"/>
       <w:r>
         <w:lastRenderedPageBreak/>
         <w:t>Deployment</w:t>
@@ -7695,7 +7699,7 @@
       <w:pPr>
         <w:pStyle w:val="Heading2"/>
       </w:pPr>
-      <w:bookmarkStart w:id="40" w:name="_Toc31045896"/>
+      <w:bookmarkStart w:id="40" w:name="_Toc31048476"/>
       <w:r>
         <w:t>Plan Deployment</w:t>
       </w:r>
@@ -7720,7 +7724,7 @@
       <w:pPr>
         <w:pStyle w:val="Heading2"/>
       </w:pPr>
-      <w:bookmarkStart w:id="41" w:name="_Toc31045897"/>
+      <w:bookmarkStart w:id="41" w:name="_Toc31048477"/>
       <w:r>
         <w:t>Plan Monitoring and Maintenance</w:t>
       </w:r>
@@ -7744,7 +7748,7 @@
       <w:pPr>
         <w:pStyle w:val="Heading2"/>
       </w:pPr>
-      <w:bookmarkStart w:id="42" w:name="_Toc31045898"/>
+      <w:bookmarkStart w:id="42" w:name="_Toc31048478"/>
       <w:r>
         <w:t>Produce Final Report</w:t>
       </w:r>
@@ -7762,7 +7766,7 @@
       <w:pPr>
         <w:pStyle w:val="Heading2"/>
       </w:pPr>
-      <w:bookmarkStart w:id="43" w:name="_Toc31045899"/>
+      <w:bookmarkStart w:id="43" w:name="_Toc31048479"/>
       <w:r>
         <w:t>Review Project</w:t>
       </w:r>
@@ -7780,7 +7784,7 @@
       <w:pPr>
         <w:pStyle w:val="Heading1"/>
       </w:pPr>
-      <w:bookmarkStart w:id="44" w:name="_Toc31045900"/>
+      <w:bookmarkStart w:id="44" w:name="_Toc31048480"/>
       <w:r>
         <w:lastRenderedPageBreak/>
         <w:t>Conclusion</w:t>
@@ -7791,7 +7795,7 @@
       <w:pPr>
         <w:pStyle w:val="Heading2"/>
       </w:pPr>
-      <w:bookmarkStart w:id="45" w:name="_Toc31045901"/>
+      <w:bookmarkStart w:id="45" w:name="_Toc31048481"/>
       <w:r>
         <w:t>Conclusion</w:t>
       </w:r>
@@ -7843,7 +7847,7 @@
       <w:pPr>
         <w:pStyle w:val="Heading1"/>
       </w:pPr>
-      <w:bookmarkStart w:id="46" w:name="_Toc31045902"/>
+      <w:bookmarkStart w:id="46" w:name="_Toc31048482"/>
       <w:r>
         <w:lastRenderedPageBreak/>
         <w:t>Appendices and References</w:t>
@@ -7854,7 +7858,7 @@
       <w:pPr>
         <w:pStyle w:val="Heading2"/>
       </w:pPr>
-      <w:bookmarkStart w:id="47" w:name="_Toc31045903"/>
+      <w:bookmarkStart w:id="47" w:name="_Toc31048483"/>
       <w:r>
         <w:t>Appendix A</w:t>
       </w:r>
@@ -9057,7 +9061,7 @@
       <w:pPr>
         <w:pStyle w:val="Heading2"/>
       </w:pPr>
-      <w:bookmarkStart w:id="48" w:name="_Toc31045904"/>
+      <w:bookmarkStart w:id="48" w:name="_Toc31048484"/>
       <w:r>
         <w:lastRenderedPageBreak/>
         <w:t>References</w:t>
@@ -9819,7 +9823,7 @@
             <w:rPr>
               <w:noProof/>
             </w:rPr>
-            <w:t>4</w:t>
+            <w:t>6</w:t>
           </w:r>
           <w:r>
             <w:fldChar w:fldCharType="end"/>
@@ -18864,6 +18868,101 @@
 </file>
 
 <file path=customXml/item1.xml><?xml version="1.0" encoding="utf-8"?>
+<?mso-contentType ?>
+<FormTemplates xmlns="http://schemas.microsoft.com/sharepoint/v3/contenttype/forms">
+  <Display>DocumentLibraryForm</Display>
+  <Edit>DocumentLibraryForm</Edit>
+  <New>DocumentLibraryForm</New>
+</FormTemplates>
+</file>
+
+<file path=customXml/item2.xml><?xml version="1.0" encoding="utf-8"?>
+<?mso-contentType ?>
+<spe:Receivers xmlns:spe="http://schemas.microsoft.com/sharepoint/events">
+  <Receiver>
+    <Name>Document ID Generator</Name>
+    <Synchronization>Synchronous</Synchronization>
+    <Type>10001</Type>
+    <SequenceNumber>1000</SequenceNumber>
+    <Assembly>Microsoft.Office.DocumentManagement, Version=14.0.0.0, Culture=neutral, PublicKeyToken=71e9bce111e9429c</Assembly>
+    <Class>Microsoft.Office.DocumentManagement.Internal.DocIdHandler</Class>
+    <Data/>
+    <Filter/>
+  </Receiver>
+  <Receiver>
+    <Name>Document ID Generator</Name>
+    <Synchronization>Synchronous</Synchronization>
+    <Type>10002</Type>
+    <SequenceNumber>1001</SequenceNumber>
+    <Assembly>Microsoft.Office.DocumentManagement, Version=14.0.0.0, Culture=neutral, PublicKeyToken=71e9bce111e9429c</Assembly>
+    <Class>Microsoft.Office.DocumentManagement.Internal.DocIdHandler</Class>
+    <Data/>
+    <Filter/>
+  </Receiver>
+  <Receiver>
+    <Name>Document ID Generator</Name>
+    <Synchronization>Synchronous</Synchronization>
+    <Type>10004</Type>
+    <SequenceNumber>1002</SequenceNumber>
+    <Assembly>Microsoft.Office.DocumentManagement, Version=14.0.0.0, Culture=neutral, PublicKeyToken=71e9bce111e9429c</Assembly>
+    <Class>Microsoft.Office.DocumentManagement.Internal.DocIdHandler</Class>
+    <Data/>
+    <Filter/>
+  </Receiver>
+  <Receiver>
+    <Name>Document ID Generator</Name>
+    <Synchronization>Synchronous</Synchronization>
+    <Type>10006</Type>
+    <SequenceNumber>1003</SequenceNumber>
+    <Assembly>Microsoft.Office.DocumentManagement, Version=14.0.0.0, Culture=neutral, PublicKeyToken=71e9bce111e9429c</Assembly>
+    <Class>Microsoft.Office.DocumentManagement.Internal.DocIdHandler</Class>
+    <Data/>
+    <Filter/>
+  </Receiver>
+  <Receiver>
+    <Name>Document ID Generator</Name>
+    <Synchronization>Synchronous</Synchronization>
+    <Type>10001</Type>
+    <SequenceNumber>1000</SequenceNumber>
+    <Assembly>Microsoft.Office.DocumentManagement, Version=14.0.0.0, Culture=neutral, PublicKeyToken=71e9bce111e9429c</Assembly>
+    <Class>Microsoft.Office.DocumentManagement.Internal.DocIdHandler</Class>
+    <Data/>
+    <Filter/>
+  </Receiver>
+  <Receiver>
+    <Name>Document ID Generator</Name>
+    <Synchronization>Synchronous</Synchronization>
+    <Type>10002</Type>
+    <SequenceNumber>1001</SequenceNumber>
+    <Assembly>Microsoft.Office.DocumentManagement, Version=14.0.0.0, Culture=neutral, PublicKeyToken=71e9bce111e9429c</Assembly>
+    <Class>Microsoft.Office.DocumentManagement.Internal.DocIdHandler</Class>
+    <Data/>
+    <Filter/>
+  </Receiver>
+  <Receiver>
+    <Name>Document ID Generator</Name>
+    <Synchronization>Synchronous</Synchronization>
+    <Type>10004</Type>
+    <SequenceNumber>1002</SequenceNumber>
+    <Assembly>Microsoft.Office.DocumentManagement, Version=14.0.0.0, Culture=neutral, PublicKeyToken=71e9bce111e9429c</Assembly>
+    <Class>Microsoft.Office.DocumentManagement.Internal.DocIdHandler</Class>
+    <Data/>
+    <Filter/>
+  </Receiver>
+  <Receiver>
+    <Name>Document ID Generator</Name>
+    <Synchronization>Synchronous</Synchronization>
+    <Type>10006</Type>
+    <SequenceNumber>1003</SequenceNumber>
+    <Assembly>Microsoft.Office.DocumentManagement, Version=14.0.0.0, Culture=neutral, PublicKeyToken=71e9bce111e9429c</Assembly>
+    <Class>Microsoft.Office.DocumentManagement.Internal.DocIdHandler</Class>
+    <Data/>
+    <Filter/>
+  </Receiver>
+</spe:Receivers>
+</file>
+
+<file path=customXml/item3.xml><?xml version="1.0" encoding="utf-8"?>
 <ct:contentTypeSchema xmlns:ct="http://schemas.microsoft.com/office/2006/metadata/contentType" xmlns:ma="http://schemas.microsoft.com/office/2006/metadata/properties/metaAttributes" ct:_="" ma:_="" ma:contentTypeName="Word" ma:contentTypeID="0x010100A7E734F647EE7C4F86DAB9A69098C782022400BF6E643B4A341345BD6363F8CE34B5D8" ma:contentTypeVersion="9" ma:contentTypeDescription="" ma:contentTypeScope="" ma:versionID="8c01b84df54c4dedb4075576339ac11a">
   <xsd:schema xmlns:xsd="http://www.w3.org/2001/XMLSchema" xmlns:xs="http://www.w3.org/2001/XMLSchema" xmlns:p="http://schemas.microsoft.com/office/2006/metadata/properties" xmlns:ns1="http://schemas.microsoft.com/sharepoint/v3" xmlns:ns2="http://schemas.microsoft.com/sharepoint/v3/fields" xmlns:ns3="5c1b9bb2-1639-4569-abf8-361ff49d18c0" xmlns:ns4="a186bcf1-0ea9-4f9d-97ce-5956c7a58864" xmlns:ns5="14314bf2-d8ea-460d-9f54-3c374d3d0bc0" targetNamespace="http://schemas.microsoft.com/office/2006/metadata/properties" ma:root="true" ma:fieldsID="836ab43a5a708514794883ee9e678ed3" ns1:_="" ns2:_="" ns3:_="" ns4:_="" ns5:_="">
     <xsd:import namespace="http://schemas.microsoft.com/sharepoint/v3"/>
@@ -19142,102 +19241,22 @@
 </ct:contentTypeSchema>
 </file>
 
-<file path=customXml/item2.xml><?xml version="1.0" encoding="utf-8"?>
+<file path=customXml/item4.xml><?xml version="1.0" encoding="utf-8"?>
 <?mso-contentType ?>
-<spe:Receivers xmlns:spe="http://schemas.microsoft.com/sharepoint/events">
-  <Receiver>
-    <Name>Document ID Generator</Name>
-    <Synchronization>Synchronous</Synchronization>
-    <Type>10001</Type>
-    <SequenceNumber>1000</SequenceNumber>
-    <Assembly>Microsoft.Office.DocumentManagement, Version=14.0.0.0, Culture=neutral, PublicKeyToken=71e9bce111e9429c</Assembly>
-    <Class>Microsoft.Office.DocumentManagement.Internal.DocIdHandler</Class>
-    <Data/>
-    <Filter/>
-  </Receiver>
-  <Receiver>
-    <Name>Document ID Generator</Name>
-    <Synchronization>Synchronous</Synchronization>
-    <Type>10002</Type>
-    <SequenceNumber>1001</SequenceNumber>
-    <Assembly>Microsoft.Office.DocumentManagement, Version=14.0.0.0, Culture=neutral, PublicKeyToken=71e9bce111e9429c</Assembly>
-    <Class>Microsoft.Office.DocumentManagement.Internal.DocIdHandler</Class>
-    <Data/>
-    <Filter/>
-  </Receiver>
-  <Receiver>
-    <Name>Document ID Generator</Name>
-    <Synchronization>Synchronous</Synchronization>
-    <Type>10004</Type>
-    <SequenceNumber>1002</SequenceNumber>
-    <Assembly>Microsoft.Office.DocumentManagement, Version=14.0.0.0, Culture=neutral, PublicKeyToken=71e9bce111e9429c</Assembly>
-    <Class>Microsoft.Office.DocumentManagement.Internal.DocIdHandler</Class>
-    <Data/>
-    <Filter/>
-  </Receiver>
-  <Receiver>
-    <Name>Document ID Generator</Name>
-    <Synchronization>Synchronous</Synchronization>
-    <Type>10006</Type>
-    <SequenceNumber>1003</SequenceNumber>
-    <Assembly>Microsoft.Office.DocumentManagement, Version=14.0.0.0, Culture=neutral, PublicKeyToken=71e9bce111e9429c</Assembly>
-    <Class>Microsoft.Office.DocumentManagement.Internal.DocIdHandler</Class>
-    <Data/>
-    <Filter/>
-  </Receiver>
-  <Receiver>
-    <Name>Document ID Generator</Name>
-    <Synchronization>Synchronous</Synchronization>
-    <Type>10001</Type>
-    <SequenceNumber>1000</SequenceNumber>
-    <Assembly>Microsoft.Office.DocumentManagement, Version=14.0.0.0, Culture=neutral, PublicKeyToken=71e9bce111e9429c</Assembly>
-    <Class>Microsoft.Office.DocumentManagement.Internal.DocIdHandler</Class>
-    <Data/>
-    <Filter/>
-  </Receiver>
-  <Receiver>
-    <Name>Document ID Generator</Name>
-    <Synchronization>Synchronous</Synchronization>
-    <Type>10002</Type>
-    <SequenceNumber>1001</SequenceNumber>
-    <Assembly>Microsoft.Office.DocumentManagement, Version=14.0.0.0, Culture=neutral, PublicKeyToken=71e9bce111e9429c</Assembly>
-    <Class>Microsoft.Office.DocumentManagement.Internal.DocIdHandler</Class>
-    <Data/>
-    <Filter/>
-  </Receiver>
-  <Receiver>
-    <Name>Document ID Generator</Name>
-    <Synchronization>Synchronous</Synchronization>
-    <Type>10004</Type>
-    <SequenceNumber>1002</SequenceNumber>
-    <Assembly>Microsoft.Office.DocumentManagement, Version=14.0.0.0, Culture=neutral, PublicKeyToken=71e9bce111e9429c</Assembly>
-    <Class>Microsoft.Office.DocumentManagement.Internal.DocIdHandler</Class>
-    <Data/>
-    <Filter/>
-  </Receiver>
-  <Receiver>
-    <Name>Document ID Generator</Name>
-    <Synchronization>Synchronous</Synchronization>
-    <Type>10006</Type>
-    <SequenceNumber>1003</SequenceNumber>
-    <Assembly>Microsoft.Office.DocumentManagement, Version=14.0.0.0, Culture=neutral, PublicKeyToken=71e9bce111e9429c</Assembly>
-    <Class>Microsoft.Office.DocumentManagement.Internal.DocIdHandler</Class>
-    <Data/>
-    <Filter/>
-  </Receiver>
-</spe:Receivers>
+<customXsn xmlns="http://schemas.microsoft.com/office/2006/metadata/customXsn">
+  <xsnLocation/>
+  <cached>True</cached>
+  <openByDefault>True</openByDefault>
+  <xsnScope/>
+</customXsn>
 </file>
 
-<file path=customXml/item3.xml><?xml version="1.0" encoding="utf-8"?>
+<file path=customXml/item5.xml><?xml version="1.0" encoding="utf-8"?>
 <?mso-contentType ?>
-<FormTemplates xmlns="http://schemas.microsoft.com/sharepoint/v3/contenttype/forms">
-  <Display>DocumentLibraryForm</Display>
-  <Edit>DocumentLibraryForm</Edit>
-  <New>DocumentLibraryForm</New>
-</FormTemplates>
+<SharedContentType xmlns="Microsoft.SharePoint.Taxonomy.ContentTypeSync" SourceId="1a4ba186-3518-432c-9561-7a0f3424a65e" ContentTypeId="0x010100A7E734F647EE7C4F86DAB9A69098C7820224" PreviousValue="false"/>
 </file>
 
-<file path=customXml/item4.xml><?xml version="1.0" encoding="utf-8"?>
+<file path=customXml/item6.xml><?xml version="1.0" encoding="utf-8"?>
 <p:properties xmlns:p="http://schemas.microsoft.com/office/2006/metadata/properties" xmlns:xsi="http://www.w3.org/2001/XMLSchema-instance" xmlns:pc="http://schemas.microsoft.com/office/infopath/2007/PartnerControls">
   <documentManagement>
     <TaxKeywordTaxHTField xmlns="5c1b9bb2-1639-4569-abf8-361ff49d18c0">
@@ -19293,26 +19312,27 @@
 </p:properties>
 </file>
 
-<file path=customXml/item5.xml><?xml version="1.0" encoding="utf-8"?>
-<?mso-contentType ?>
-<SharedContentType xmlns="Microsoft.SharePoint.Taxonomy.ContentTypeSync" SourceId="1a4ba186-3518-432c-9561-7a0f3424a65e" ContentTypeId="0x010100A7E734F647EE7C4F86DAB9A69098C7820224" PreviousValue="false"/>
-</file>
-
-<file path=customXml/item6.xml><?xml version="1.0" encoding="utf-8"?>
-<?mso-contentType ?>
-<customXsn xmlns="http://schemas.microsoft.com/office/2006/metadata/customXsn">
-  <xsnLocation/>
-  <cached>True</cached>
-  <openByDefault>True</openByDefault>
-  <xsnScope/>
-</customXsn>
-</file>
-
 <file path=customXml/item7.xml><?xml version="1.0" encoding="utf-8"?>
 <b:Sources xmlns:b="http://schemas.openxmlformats.org/officeDocument/2006/bibliography" xmlns="http://schemas.openxmlformats.org/officeDocument/2006/bibliography" SelectedStyle="\APA.XSL" StyleName="APA"/>
 </file>
 
 <file path=customXml/itemProps1.xml><?xml version="1.0" encoding="utf-8"?>
+<ds:datastoreItem xmlns:ds="http://schemas.openxmlformats.org/officeDocument/2006/customXml" ds:itemID="{DCA83557-F125-4F89-AC3A-D3DD4CB2C773}">
+  <ds:schemaRefs>
+    <ds:schemaRef ds:uri="http://schemas.microsoft.com/sharepoint/v3/contenttype/forms"/>
+  </ds:schemaRefs>
+</ds:datastoreItem>
+</file>
+
+<file path=customXml/itemProps2.xml><?xml version="1.0" encoding="utf-8"?>
+<ds:datastoreItem xmlns:ds="http://schemas.openxmlformats.org/officeDocument/2006/customXml" ds:itemID="{14D6955C-01AB-4AFA-BA2A-00574732DBE7}">
+  <ds:schemaRefs>
+    <ds:schemaRef ds:uri="http://schemas.microsoft.com/sharepoint/events"/>
+  </ds:schemaRefs>
+</ds:datastoreItem>
+</file>
+
+<file path=customXml/itemProps3.xml><?xml version="1.0" encoding="utf-8"?>
 <ds:datastoreItem xmlns:ds="http://schemas.openxmlformats.org/officeDocument/2006/customXml" ds:itemID="{8E87A96F-618F-45DE-900C-C26A50036DF2}">
   <ds:schemaRefs>
     <ds:schemaRef ds:uri="http://schemas.microsoft.com/office/2006/metadata/contentType"/>
@@ -19334,23 +19354,23 @@
 </ds:datastoreItem>
 </file>
 
-<file path=customXml/itemProps2.xml><?xml version="1.0" encoding="utf-8"?>
-<ds:datastoreItem xmlns:ds="http://schemas.openxmlformats.org/officeDocument/2006/customXml" ds:itemID="{14D6955C-01AB-4AFA-BA2A-00574732DBE7}">
+<file path=customXml/itemProps4.xml><?xml version="1.0" encoding="utf-8"?>
+<ds:datastoreItem xmlns:ds="http://schemas.openxmlformats.org/officeDocument/2006/customXml" ds:itemID="{46E24F54-4F01-4CC5-BE7A-F5B43C4DFA15}">
   <ds:schemaRefs>
-    <ds:schemaRef ds:uri="http://schemas.microsoft.com/sharepoint/events"/>
+    <ds:schemaRef ds:uri="http://schemas.microsoft.com/office/2006/metadata/customXsn"/>
   </ds:schemaRefs>
 </ds:datastoreItem>
 </file>
 
-<file path=customXml/itemProps3.xml><?xml version="1.0" encoding="utf-8"?>
-<ds:datastoreItem xmlns:ds="http://schemas.openxmlformats.org/officeDocument/2006/customXml" ds:itemID="{DCA83557-F125-4F89-AC3A-D3DD4CB2C773}">
+<file path=customXml/itemProps5.xml><?xml version="1.0" encoding="utf-8"?>
+<ds:datastoreItem xmlns:ds="http://schemas.openxmlformats.org/officeDocument/2006/customXml" ds:itemID="{82EF24C0-F9A1-46DE-9B74-635EECB0D344}">
   <ds:schemaRefs>
-    <ds:schemaRef ds:uri="http://schemas.microsoft.com/sharepoint/v3/contenttype/forms"/>
+    <ds:schemaRef ds:uri="Microsoft.SharePoint.Taxonomy.ContentTypeSync"/>
   </ds:schemaRefs>
 </ds:datastoreItem>
 </file>
 
-<file path=customXml/itemProps4.xml><?xml version="1.0" encoding="utf-8"?>
+<file path=customXml/itemProps6.xml><?xml version="1.0" encoding="utf-8"?>
 <ds:datastoreItem xmlns:ds="http://schemas.openxmlformats.org/officeDocument/2006/customXml" ds:itemID="{D8A62D0C-17AF-45D8-97D2-A7773FB42A74}">
   <ds:schemaRefs>
     <ds:schemaRef ds:uri="http://schemas.microsoft.com/office/2006/metadata/properties"/>
@@ -19364,24 +19384,8 @@
 </ds:datastoreItem>
 </file>
 
-<file path=customXml/itemProps5.xml><?xml version="1.0" encoding="utf-8"?>
-<ds:datastoreItem xmlns:ds="http://schemas.openxmlformats.org/officeDocument/2006/customXml" ds:itemID="{82EF24C0-F9A1-46DE-9B74-635EECB0D344}">
-  <ds:schemaRefs>
-    <ds:schemaRef ds:uri="Microsoft.SharePoint.Taxonomy.ContentTypeSync"/>
-  </ds:schemaRefs>
-</ds:datastoreItem>
-</file>
-
-<file path=customXml/itemProps6.xml><?xml version="1.0" encoding="utf-8"?>
-<ds:datastoreItem xmlns:ds="http://schemas.openxmlformats.org/officeDocument/2006/customXml" ds:itemID="{46E24F54-4F01-4CC5-BE7A-F5B43C4DFA15}">
-  <ds:schemaRefs>
-    <ds:schemaRef ds:uri="http://schemas.microsoft.com/office/2006/metadata/customXsn"/>
-  </ds:schemaRefs>
-</ds:datastoreItem>
-</file>
-
 <file path=customXml/itemProps7.xml><?xml version="1.0" encoding="utf-8"?>
-<ds:datastoreItem xmlns:ds="http://schemas.openxmlformats.org/officeDocument/2006/customXml" ds:itemID="{E5C9ECEF-EAE4-40F6-A22A-04B57EAE4995}">
+<ds:datastoreItem xmlns:ds="http://schemas.openxmlformats.org/officeDocument/2006/customXml" ds:itemID="{8050A084-B7CF-4EE9-A530-A9AFACA104B1}">
   <ds:schemaRefs>
     <ds:schemaRef ds:uri="http://schemas.openxmlformats.org/officeDocument/2006/bibliography"/>
   </ds:schemaRefs>

</xml_diff>

<commit_message>
Begin the Data Manipulation process
</commit_message>
<xml_diff>
--- a/DBS Data and Web Mining CA - Madsen Finnegan Report cf dm v1-5 270120.docx
+++ b/DBS Data and Web Mining CA - Madsen Finnegan Report cf dm v1-5 270120.docx
@@ -373,8 +373,6 @@
         </w:rPr>
         <w:fldChar w:fldCharType="separate"/>
       </w:r>
-      <w:bookmarkStart w:id="0" w:name="_GoBack"/>
-      <w:bookmarkEnd w:id="0"/>
       <w:r>
         <w:rPr>
           <w:noProof/>
@@ -3031,21 +3029,11 @@
       <w:r>
         <w:instrText xml:space="preserve"> compare </w:instrText>
       </w:r>
-      <w:r>
-        <w:fldChar w:fldCharType="begin"/>
-      </w:r>
-      <w:r>
-        <w:instrText xml:space="preserve"> DOCPROPERTY "EDouble_Sided"  </w:instrText>
-      </w:r>
-      <w:r>
-        <w:fldChar w:fldCharType="separate"/>
-      </w:r>
-      <w:r>
-        <w:instrText>N</w:instrText>
-      </w:r>
-      <w:r>
-        <w:fldChar w:fldCharType="end"/>
-      </w:r>
+      <w:fldSimple w:instr=" DOCPROPERTY &quot;EDouble_Sided&quot;  ">
+        <w:r>
+          <w:instrText>N</w:instrText>
+        </w:r>
+      </w:fldSimple>
       <w:r>
         <w:instrText xml:space="preserve">= "Y" </w:instrText>
       </w:r>
@@ -3137,7 +3125,7 @@
       <w:pPr>
         <w:pStyle w:val="Heading1"/>
       </w:pPr>
-      <w:bookmarkStart w:id="1" w:name="_Toc31048446"/>
+      <w:bookmarkStart w:id="0" w:name="_Toc31048446"/>
       <w:r>
         <w:lastRenderedPageBreak/>
         <w:t xml:space="preserve">Project </w:t>
@@ -3145,17 +3133,17 @@
       <w:r>
         <w:t>Overview</w:t>
       </w:r>
+      <w:bookmarkEnd w:id="0"/>
+    </w:p>
+    <w:p>
+      <w:pPr>
+        <w:pStyle w:val="Heading2"/>
+      </w:pPr>
+      <w:bookmarkStart w:id="1" w:name="_Toc31048447"/>
+      <w:r>
+        <w:t>High Level Description</w:t>
+      </w:r>
       <w:bookmarkEnd w:id="1"/>
-    </w:p>
-    <w:p>
-      <w:pPr>
-        <w:pStyle w:val="Heading2"/>
-      </w:pPr>
-      <w:bookmarkStart w:id="2" w:name="_Toc31048447"/>
-      <w:r>
-        <w:t>High Level Description</w:t>
-      </w:r>
-      <w:bookmarkEnd w:id="2"/>
     </w:p>
     <w:p>
       <w:r>
@@ -3198,11 +3186,11 @@
       <w:pPr>
         <w:pStyle w:val="Heading2"/>
       </w:pPr>
-      <w:bookmarkStart w:id="3" w:name="_Toc31048448"/>
+      <w:bookmarkStart w:id="2" w:name="_Toc31048448"/>
       <w:r>
         <w:t>The CRISP-DM Methodology / Reference Model</w:t>
       </w:r>
-      <w:bookmarkEnd w:id="3"/>
+      <w:bookmarkEnd w:id="2"/>
     </w:p>
     <w:p>
       <w:r>
@@ -3385,7 +3373,7 @@
           <w:numId w:val="16"/>
         </w:numPr>
       </w:pPr>
-      <w:bookmarkStart w:id="4" w:name="_Ref31039087"/>
+      <w:bookmarkStart w:id="3" w:name="_Ref31039087"/>
       <w:r>
         <w:rPr>
           <w:b/>
@@ -3395,7 +3383,7 @@
       <w:r>
         <w:t xml:space="preserve"> – this is a record of the actions, decisions, and results of an actual data mining engagement.</w:t>
       </w:r>
-      <w:bookmarkEnd w:id="4"/>
+      <w:bookmarkEnd w:id="3"/>
     </w:p>
     <w:p/>
     <w:p/>
@@ -3825,12 +3813,12 @@
       <w:pPr>
         <w:pStyle w:val="Heading2"/>
       </w:pPr>
-      <w:bookmarkStart w:id="5" w:name="_Toc31048449"/>
+      <w:bookmarkStart w:id="4" w:name="_Toc31048449"/>
       <w:r>
         <w:lastRenderedPageBreak/>
         <w:t>Development Environments</w:t>
       </w:r>
-      <w:bookmarkEnd w:id="5"/>
+      <w:bookmarkEnd w:id="4"/>
     </w:p>
     <w:p>
       <w:r>
@@ -3999,22 +3987,22 @@
       <w:pPr>
         <w:pStyle w:val="Heading1"/>
       </w:pPr>
-      <w:bookmarkStart w:id="6" w:name="_Toc31048450"/>
+      <w:bookmarkStart w:id="5" w:name="_Toc31048450"/>
       <w:r>
         <w:lastRenderedPageBreak/>
         <w:t>Business Understanding</w:t>
       </w:r>
+      <w:bookmarkEnd w:id="5"/>
+    </w:p>
+    <w:p>
+      <w:pPr>
+        <w:pStyle w:val="Heading2"/>
+      </w:pPr>
+      <w:bookmarkStart w:id="6" w:name="_Toc31048451"/>
+      <w:r>
+        <w:t>Determine Business Objectives</w:t>
+      </w:r>
       <w:bookmarkEnd w:id="6"/>
-    </w:p>
-    <w:p>
-      <w:pPr>
-        <w:pStyle w:val="Heading2"/>
-      </w:pPr>
-      <w:bookmarkStart w:id="7" w:name="_Toc31048451"/>
-      <w:r>
-        <w:t>Determine Business Objectives</w:t>
-      </w:r>
-      <w:bookmarkEnd w:id="7"/>
     </w:p>
     <w:p>
       <w:r>
@@ -4073,14 +4061,14 @@
       <w:pPr>
         <w:pStyle w:val="Heading2"/>
       </w:pPr>
-      <w:bookmarkStart w:id="8" w:name="_Ref30959421"/>
-      <w:bookmarkStart w:id="9" w:name="_Toc31048452"/>
+      <w:bookmarkStart w:id="7" w:name="_Ref30959421"/>
+      <w:bookmarkStart w:id="8" w:name="_Toc31048452"/>
       <w:r>
         <w:lastRenderedPageBreak/>
         <w:t>Assess Situation</w:t>
       </w:r>
+      <w:bookmarkEnd w:id="7"/>
       <w:bookmarkEnd w:id="8"/>
-      <w:bookmarkEnd w:id="9"/>
     </w:p>
     <w:p>
       <w:r>
@@ -4213,12 +4201,12 @@
       <w:pPr>
         <w:pStyle w:val="Heading2"/>
       </w:pPr>
-      <w:bookmarkStart w:id="10" w:name="_Toc31048453"/>
+      <w:bookmarkStart w:id="9" w:name="_Toc31048453"/>
       <w:r>
         <w:lastRenderedPageBreak/>
         <w:t>Determine Data Mining Goals</w:t>
       </w:r>
-      <w:bookmarkEnd w:id="10"/>
+      <w:bookmarkEnd w:id="9"/>
     </w:p>
     <w:p>
       <w:r>
@@ -4283,11 +4271,11 @@
       <w:pPr>
         <w:pStyle w:val="Heading2"/>
       </w:pPr>
-      <w:bookmarkStart w:id="11" w:name="_Toc31048454"/>
+      <w:bookmarkStart w:id="10" w:name="_Toc31048454"/>
       <w:r>
         <w:t>Produce Project Plan</w:t>
       </w:r>
-      <w:bookmarkEnd w:id="11"/>
+      <w:bookmarkEnd w:id="10"/>
     </w:p>
     <w:p>
       <w:pPr>
@@ -4584,7 +4572,7 @@
       <w:pPr>
         <w:pStyle w:val="Heading1"/>
       </w:pPr>
-      <w:bookmarkStart w:id="12" w:name="_Toc31048455"/>
+      <w:bookmarkStart w:id="11" w:name="_Toc31048455"/>
       <w:r>
         <w:lastRenderedPageBreak/>
         <w:t xml:space="preserve">Data </w:t>
@@ -4592,17 +4580,17 @@
       <w:r>
         <w:t>Understanding</w:t>
       </w:r>
+      <w:bookmarkEnd w:id="11"/>
+    </w:p>
+    <w:p>
+      <w:pPr>
+        <w:pStyle w:val="Heading2"/>
+      </w:pPr>
+      <w:bookmarkStart w:id="12" w:name="_Toc31048456"/>
+      <w:r>
+        <w:t>Collect Initial Data</w:t>
+      </w:r>
       <w:bookmarkEnd w:id="12"/>
-    </w:p>
-    <w:p>
-      <w:pPr>
-        <w:pStyle w:val="Heading2"/>
-      </w:pPr>
-      <w:bookmarkStart w:id="13" w:name="_Toc31048456"/>
-      <w:r>
-        <w:t>Collect Initial Data</w:t>
-      </w:r>
-      <w:bookmarkEnd w:id="13"/>
     </w:p>
     <w:p>
       <w:r>
@@ -4856,7 +4844,7 @@
       <w:pPr>
         <w:pStyle w:val="Heading2"/>
       </w:pPr>
-      <w:bookmarkStart w:id="14" w:name="_Toc31048457"/>
+      <w:bookmarkStart w:id="13" w:name="_Toc31048457"/>
       <w:r>
         <w:lastRenderedPageBreak/>
         <w:t>Describe</w:t>
@@ -4864,7 +4852,7 @@
       <w:r>
         <w:t xml:space="preserve"> Data</w:t>
       </w:r>
-      <w:bookmarkEnd w:id="14"/>
+      <w:bookmarkEnd w:id="13"/>
     </w:p>
     <w:p>
       <w:pPr>
@@ -5327,7 +5315,7 @@
       <w:pPr>
         <w:pStyle w:val="Heading2"/>
       </w:pPr>
-      <w:bookmarkStart w:id="15" w:name="_Toc31048458"/>
+      <w:bookmarkStart w:id="14" w:name="_Toc31048458"/>
       <w:r>
         <w:lastRenderedPageBreak/>
         <w:t>Explore</w:t>
@@ -5335,7 +5323,7 @@
       <w:r>
         <w:t xml:space="preserve"> Data</w:t>
       </w:r>
-      <w:bookmarkEnd w:id="15"/>
+      <w:bookmarkEnd w:id="14"/>
     </w:p>
     <w:p>
       <w:r>
@@ -5922,7 +5910,10 @@
       </w:r>
     </w:p>
     <w:p/>
-    <w:p/>
+    <w:p>
+      <w:bookmarkStart w:id="15" w:name="_GoBack"/>
+      <w:bookmarkEnd w:id="15"/>
+    </w:p>
     <w:p>
       <w:pPr>
         <w:rPr>
@@ -6568,6 +6559,93 @@
       </w:r>
     </w:p>
     <w:p>
+      <w:r>
+        <w:t xml:space="preserve">Section </w:t>
+      </w:r>
+      <w:r>
+        <w:fldChar w:fldCharType="begin"/>
+      </w:r>
+      <w:r>
+        <w:instrText xml:space="preserve"> REF _Ref31039087 \r \h </w:instrText>
+      </w:r>
+      <w:r>
+        <w:fldChar w:fldCharType="separate"/>
+      </w:r>
+      <w:r>
+        <w:t>4</w:t>
+      </w:r>
+      <w:r>
+        <w:fldChar w:fldCharType="end"/>
+      </w:r>
+      <w:r>
+        <w:t xml:space="preserve"> of this report looks at steps we need to take to balance the Wine Quality dataset before we attempt to train and evaluate any models.</w:t>
+      </w:r>
+    </w:p>
+    <w:p/>
+    <w:p>
+      <w:r>
+        <w:lastRenderedPageBreak/>
+        <w:t>The bar chart above provides a good graphical representation of the spread. For a simpler ‘at-a-glance’ view the Python project output at this phase of data exploration shows the following distribution of ‘quality’ classes.</w:t>
+      </w:r>
+    </w:p>
+    <w:p>
+      <w:r>
+        <w:rPr>
+          <w:noProof/>
+          <w:lang w:eastAsia="en-GB"/>
+        </w:rPr>
+        <w:drawing>
+          <wp:inline distT="0" distB="0" distL="0" distR="0" wp14:anchorId="17DA1B62" wp14:editId="310C193A">
+            <wp:extent cx="5562600" cy="2997200"/>
+            <wp:effectExtent l="0" t="0" r="0" b="0"/>
+            <wp:docPr id="19" name="Picture 19"/>
+            <wp:cNvGraphicFramePr>
+              <a:graphicFrameLocks xmlns:a="http://schemas.openxmlformats.org/drawingml/2006/main" noChangeAspect="1"/>
+            </wp:cNvGraphicFramePr>
+            <a:graphic xmlns:a="http://schemas.openxmlformats.org/drawingml/2006/main">
+              <a:graphicData uri="http://schemas.openxmlformats.org/drawingml/2006/picture">
+                <pic:pic xmlns:pic="http://schemas.openxmlformats.org/drawingml/2006/picture">
+                  <pic:nvPicPr>
+                    <pic:cNvPr id="0" name="PythonClassDistribution.JPG"/>
+                    <pic:cNvPicPr/>
+                  </pic:nvPicPr>
+                  <pic:blipFill>
+                    <a:blip r:embed="rId39">
+                      <a:extLst>
+                        <a:ext uri="{28A0092B-C50C-407E-A947-70E740481C1C}">
+                          <a14:useLocalDpi xmlns:a14="http://schemas.microsoft.com/office/drawing/2010/main" val="0"/>
+                        </a:ext>
+                      </a:extLst>
+                    </a:blip>
+                    <a:stretch>
+                      <a:fillRect/>
+                    </a:stretch>
+                  </pic:blipFill>
+                  <pic:spPr>
+                    <a:xfrm>
+                      <a:off x="0" y="0"/>
+                      <a:ext cx="5572028" cy="3002280"/>
+                    </a:xfrm>
+                    <a:prstGeom prst="rect">
+                      <a:avLst/>
+                    </a:prstGeom>
+                  </pic:spPr>
+                </pic:pic>
+              </a:graphicData>
+            </a:graphic>
+          </wp:inline>
+        </w:drawing>
+      </w:r>
+    </w:p>
+    <w:p>
+      <w:pPr>
+        <w:jc w:val="center"/>
+      </w:pPr>
+      <w:r>
+        <w:t>Figure n</w:t>
+      </w:r>
+    </w:p>
+    <w:p>
       <w:pPr>
         <w:rPr>
           <w:b/>
@@ -6578,33 +6656,41 @@
           <w:szCs w:val="28"/>
         </w:rPr>
       </w:pPr>
-      <w:r>
-        <w:t xml:space="preserve">Section </w:t>
-      </w:r>
-      <w:r>
-        <w:fldChar w:fldCharType="begin"/>
-      </w:r>
-      <w:r>
-        <w:instrText xml:space="preserve"> REF _Ref31039087 \r \h </w:instrText>
-      </w:r>
-      <w:r>
-        <w:fldChar w:fldCharType="separate"/>
-      </w:r>
-      <w:r>
-        <w:t>4</w:t>
-      </w:r>
-      <w:r>
-        <w:fldChar w:fldCharType="end"/>
-      </w:r>
-      <w:r>
-        <w:t xml:space="preserve"> of this report looks at steps we need to take to balance the Wine Quality dataset before we attempt to train and evaluate any models.</w:t>
+    </w:p>
+    <w:p>
+      <w:pPr>
+        <w:rPr>
+          <w:b/>
+          <w:bCs/>
+          <w:iCs/>
+          <w:color w:val="3C8D94"/>
+          <w:sz w:val="26"/>
+          <w:szCs w:val="28"/>
+        </w:rPr>
+      </w:pPr>
+    </w:p>
+    <w:p>
+      <w:pPr>
+        <w:spacing w:after="0" w:line="240" w:lineRule="auto"/>
+        <w:ind w:left="0"/>
+        <w:rPr>
+          <w:b/>
+          <w:bCs/>
+          <w:iCs/>
+          <w:color w:val="3C8D94"/>
+          <w:sz w:val="26"/>
+          <w:szCs w:val="28"/>
+        </w:rPr>
+      </w:pPr>
+      <w:bookmarkStart w:id="16" w:name="_Toc31048459"/>
+      <w:r>
+        <w:br w:type="page"/>
       </w:r>
     </w:p>
     <w:p>
       <w:pPr>
         <w:pStyle w:val="Heading2"/>
       </w:pPr>
-      <w:bookmarkStart w:id="16" w:name="_Toc31048459"/>
       <w:r>
         <w:lastRenderedPageBreak/>
         <w:t xml:space="preserve">Verify </w:t>
@@ -6769,7 +6855,7 @@
                     <pic:cNvPicPr/>
                   </pic:nvPicPr>
                   <pic:blipFill>
-                    <a:blip r:embed="rId39">
+                    <a:blip r:embed="rId40">
                       <a:extLst>
                         <a:ext uri="{28A0092B-C50C-407E-A947-70E740481C1C}">
                           <a14:useLocalDpi xmlns:a14="http://schemas.microsoft.com/office/drawing/2010/main" val="0"/>
@@ -6857,7 +6943,7 @@
                     <pic:cNvPicPr/>
                   </pic:nvPicPr>
                   <pic:blipFill>
-                    <a:blip r:embed="rId40" cstate="print">
+                    <a:blip r:embed="rId41" cstate="print">
                       <a:extLst>
                         <a:ext uri="{28A0092B-C50C-407E-A947-70E740481C1C}">
                           <a14:useLocalDpi xmlns:a14="http://schemas.microsoft.com/office/drawing/2010/main" val="0"/>
@@ -6993,7 +7079,7 @@
                     <pic:cNvPicPr/>
                   </pic:nvPicPr>
                   <pic:blipFill>
-                    <a:blip r:embed="rId41"/>
+                    <a:blip r:embed="rId42"/>
                     <a:stretch>
                       <a:fillRect/>
                     </a:stretch>
@@ -9131,11 +9217,11 @@
       </w:pPr>
     </w:p>
     <w:sectPr>
-      <w:headerReference w:type="even" r:id="rId42"/>
-      <w:headerReference w:type="default" r:id="rId43"/>
-      <w:footerReference w:type="even" r:id="rId44"/>
-      <w:footerReference w:type="default" r:id="rId45"/>
-      <w:headerReference w:type="first" r:id="rId46"/>
+      <w:headerReference w:type="even" r:id="rId43"/>
+      <w:headerReference w:type="default" r:id="rId44"/>
+      <w:footerReference w:type="even" r:id="rId45"/>
+      <w:footerReference w:type="default" r:id="rId46"/>
+      <w:headerReference w:type="first" r:id="rId47"/>
       <w:pgSz w:w="11907" w:h="16840" w:code="9"/>
       <w:pgMar w:top="1020" w:right="737" w:bottom="1020" w:left="737" w:header="454" w:footer="283" w:gutter="567"/>
       <w:cols w:space="720"/>
@@ -9445,7 +9531,7 @@
             <w:rPr>
               <w:noProof/>
             </w:rPr>
-            <w:t>28</w:t>
+            <w:t>29</w:t>
           </w:r>
           <w:r>
             <w:rPr>
@@ -9823,7 +9909,7 @@
             <w:rPr>
               <w:noProof/>
             </w:rPr>
-            <w:t>6</w:t>
+            <w:t>16</w:t>
           </w:r>
           <w:r>
             <w:fldChar w:fldCharType="end"/>
@@ -9853,7 +9939,7 @@
             <w:rPr>
               <w:noProof/>
             </w:rPr>
-            <w:t>28</w:t>
+            <w:t>29</w:t>
           </w:r>
           <w:r>
             <w:rPr>
@@ -18868,101 +18954,6 @@
 </file>
 
 <file path=customXml/item1.xml><?xml version="1.0" encoding="utf-8"?>
-<?mso-contentType ?>
-<FormTemplates xmlns="http://schemas.microsoft.com/sharepoint/v3/contenttype/forms">
-  <Display>DocumentLibraryForm</Display>
-  <Edit>DocumentLibraryForm</Edit>
-  <New>DocumentLibraryForm</New>
-</FormTemplates>
-</file>
-
-<file path=customXml/item2.xml><?xml version="1.0" encoding="utf-8"?>
-<?mso-contentType ?>
-<spe:Receivers xmlns:spe="http://schemas.microsoft.com/sharepoint/events">
-  <Receiver>
-    <Name>Document ID Generator</Name>
-    <Synchronization>Synchronous</Synchronization>
-    <Type>10001</Type>
-    <SequenceNumber>1000</SequenceNumber>
-    <Assembly>Microsoft.Office.DocumentManagement, Version=14.0.0.0, Culture=neutral, PublicKeyToken=71e9bce111e9429c</Assembly>
-    <Class>Microsoft.Office.DocumentManagement.Internal.DocIdHandler</Class>
-    <Data/>
-    <Filter/>
-  </Receiver>
-  <Receiver>
-    <Name>Document ID Generator</Name>
-    <Synchronization>Synchronous</Synchronization>
-    <Type>10002</Type>
-    <SequenceNumber>1001</SequenceNumber>
-    <Assembly>Microsoft.Office.DocumentManagement, Version=14.0.0.0, Culture=neutral, PublicKeyToken=71e9bce111e9429c</Assembly>
-    <Class>Microsoft.Office.DocumentManagement.Internal.DocIdHandler</Class>
-    <Data/>
-    <Filter/>
-  </Receiver>
-  <Receiver>
-    <Name>Document ID Generator</Name>
-    <Synchronization>Synchronous</Synchronization>
-    <Type>10004</Type>
-    <SequenceNumber>1002</SequenceNumber>
-    <Assembly>Microsoft.Office.DocumentManagement, Version=14.0.0.0, Culture=neutral, PublicKeyToken=71e9bce111e9429c</Assembly>
-    <Class>Microsoft.Office.DocumentManagement.Internal.DocIdHandler</Class>
-    <Data/>
-    <Filter/>
-  </Receiver>
-  <Receiver>
-    <Name>Document ID Generator</Name>
-    <Synchronization>Synchronous</Synchronization>
-    <Type>10006</Type>
-    <SequenceNumber>1003</SequenceNumber>
-    <Assembly>Microsoft.Office.DocumentManagement, Version=14.0.0.0, Culture=neutral, PublicKeyToken=71e9bce111e9429c</Assembly>
-    <Class>Microsoft.Office.DocumentManagement.Internal.DocIdHandler</Class>
-    <Data/>
-    <Filter/>
-  </Receiver>
-  <Receiver>
-    <Name>Document ID Generator</Name>
-    <Synchronization>Synchronous</Synchronization>
-    <Type>10001</Type>
-    <SequenceNumber>1000</SequenceNumber>
-    <Assembly>Microsoft.Office.DocumentManagement, Version=14.0.0.0, Culture=neutral, PublicKeyToken=71e9bce111e9429c</Assembly>
-    <Class>Microsoft.Office.DocumentManagement.Internal.DocIdHandler</Class>
-    <Data/>
-    <Filter/>
-  </Receiver>
-  <Receiver>
-    <Name>Document ID Generator</Name>
-    <Synchronization>Synchronous</Synchronization>
-    <Type>10002</Type>
-    <SequenceNumber>1001</SequenceNumber>
-    <Assembly>Microsoft.Office.DocumentManagement, Version=14.0.0.0, Culture=neutral, PublicKeyToken=71e9bce111e9429c</Assembly>
-    <Class>Microsoft.Office.DocumentManagement.Internal.DocIdHandler</Class>
-    <Data/>
-    <Filter/>
-  </Receiver>
-  <Receiver>
-    <Name>Document ID Generator</Name>
-    <Synchronization>Synchronous</Synchronization>
-    <Type>10004</Type>
-    <SequenceNumber>1002</SequenceNumber>
-    <Assembly>Microsoft.Office.DocumentManagement, Version=14.0.0.0, Culture=neutral, PublicKeyToken=71e9bce111e9429c</Assembly>
-    <Class>Microsoft.Office.DocumentManagement.Internal.DocIdHandler</Class>
-    <Data/>
-    <Filter/>
-  </Receiver>
-  <Receiver>
-    <Name>Document ID Generator</Name>
-    <Synchronization>Synchronous</Synchronization>
-    <Type>10006</Type>
-    <SequenceNumber>1003</SequenceNumber>
-    <Assembly>Microsoft.Office.DocumentManagement, Version=14.0.0.0, Culture=neutral, PublicKeyToken=71e9bce111e9429c</Assembly>
-    <Class>Microsoft.Office.DocumentManagement.Internal.DocIdHandler</Class>
-    <Data/>
-    <Filter/>
-  </Receiver>
-</spe:Receivers>
-</file>
-
-<file path=customXml/item3.xml><?xml version="1.0" encoding="utf-8"?>
 <ct:contentTypeSchema xmlns:ct="http://schemas.microsoft.com/office/2006/metadata/contentType" xmlns:ma="http://schemas.microsoft.com/office/2006/metadata/properties/metaAttributes" ct:_="" ma:_="" ma:contentTypeName="Word" ma:contentTypeID="0x010100A7E734F647EE7C4F86DAB9A69098C782022400BF6E643B4A341345BD6363F8CE34B5D8" ma:contentTypeVersion="9" ma:contentTypeDescription="" ma:contentTypeScope="" ma:versionID="8c01b84df54c4dedb4075576339ac11a">
   <xsd:schema xmlns:xsd="http://www.w3.org/2001/XMLSchema" xmlns:xs="http://www.w3.org/2001/XMLSchema" xmlns:p="http://schemas.microsoft.com/office/2006/metadata/properties" xmlns:ns1="http://schemas.microsoft.com/sharepoint/v3" xmlns:ns2="http://schemas.microsoft.com/sharepoint/v3/fields" xmlns:ns3="5c1b9bb2-1639-4569-abf8-361ff49d18c0" xmlns:ns4="a186bcf1-0ea9-4f9d-97ce-5956c7a58864" xmlns:ns5="14314bf2-d8ea-460d-9f54-3c374d3d0bc0" targetNamespace="http://schemas.microsoft.com/office/2006/metadata/properties" ma:root="true" ma:fieldsID="836ab43a5a708514794883ee9e678ed3" ns1:_="" ns2:_="" ns3:_="" ns4:_="" ns5:_="">
     <xsd:import namespace="http://schemas.microsoft.com/sharepoint/v3"/>
@@ -19241,22 +19232,102 @@
 </ct:contentTypeSchema>
 </file>
 
-<file path=customXml/item4.xml><?xml version="1.0" encoding="utf-8"?>
+<file path=customXml/item2.xml><?xml version="1.0" encoding="utf-8"?>
 <?mso-contentType ?>
-<customXsn xmlns="http://schemas.microsoft.com/office/2006/metadata/customXsn">
-  <xsnLocation/>
-  <cached>True</cached>
-  <openByDefault>True</openByDefault>
-  <xsnScope/>
-</customXsn>
+<spe:Receivers xmlns:spe="http://schemas.microsoft.com/sharepoint/events">
+  <Receiver>
+    <Name>Document ID Generator</Name>
+    <Synchronization>Synchronous</Synchronization>
+    <Type>10001</Type>
+    <SequenceNumber>1000</SequenceNumber>
+    <Assembly>Microsoft.Office.DocumentManagement, Version=14.0.0.0, Culture=neutral, PublicKeyToken=71e9bce111e9429c</Assembly>
+    <Class>Microsoft.Office.DocumentManagement.Internal.DocIdHandler</Class>
+    <Data/>
+    <Filter/>
+  </Receiver>
+  <Receiver>
+    <Name>Document ID Generator</Name>
+    <Synchronization>Synchronous</Synchronization>
+    <Type>10002</Type>
+    <SequenceNumber>1001</SequenceNumber>
+    <Assembly>Microsoft.Office.DocumentManagement, Version=14.0.0.0, Culture=neutral, PublicKeyToken=71e9bce111e9429c</Assembly>
+    <Class>Microsoft.Office.DocumentManagement.Internal.DocIdHandler</Class>
+    <Data/>
+    <Filter/>
+  </Receiver>
+  <Receiver>
+    <Name>Document ID Generator</Name>
+    <Synchronization>Synchronous</Synchronization>
+    <Type>10004</Type>
+    <SequenceNumber>1002</SequenceNumber>
+    <Assembly>Microsoft.Office.DocumentManagement, Version=14.0.0.0, Culture=neutral, PublicKeyToken=71e9bce111e9429c</Assembly>
+    <Class>Microsoft.Office.DocumentManagement.Internal.DocIdHandler</Class>
+    <Data/>
+    <Filter/>
+  </Receiver>
+  <Receiver>
+    <Name>Document ID Generator</Name>
+    <Synchronization>Synchronous</Synchronization>
+    <Type>10006</Type>
+    <SequenceNumber>1003</SequenceNumber>
+    <Assembly>Microsoft.Office.DocumentManagement, Version=14.0.0.0, Culture=neutral, PublicKeyToken=71e9bce111e9429c</Assembly>
+    <Class>Microsoft.Office.DocumentManagement.Internal.DocIdHandler</Class>
+    <Data/>
+    <Filter/>
+  </Receiver>
+  <Receiver>
+    <Name>Document ID Generator</Name>
+    <Synchronization>Synchronous</Synchronization>
+    <Type>10001</Type>
+    <SequenceNumber>1000</SequenceNumber>
+    <Assembly>Microsoft.Office.DocumentManagement, Version=14.0.0.0, Culture=neutral, PublicKeyToken=71e9bce111e9429c</Assembly>
+    <Class>Microsoft.Office.DocumentManagement.Internal.DocIdHandler</Class>
+    <Data/>
+    <Filter/>
+  </Receiver>
+  <Receiver>
+    <Name>Document ID Generator</Name>
+    <Synchronization>Synchronous</Synchronization>
+    <Type>10002</Type>
+    <SequenceNumber>1001</SequenceNumber>
+    <Assembly>Microsoft.Office.DocumentManagement, Version=14.0.0.0, Culture=neutral, PublicKeyToken=71e9bce111e9429c</Assembly>
+    <Class>Microsoft.Office.DocumentManagement.Internal.DocIdHandler</Class>
+    <Data/>
+    <Filter/>
+  </Receiver>
+  <Receiver>
+    <Name>Document ID Generator</Name>
+    <Synchronization>Synchronous</Synchronization>
+    <Type>10004</Type>
+    <SequenceNumber>1002</SequenceNumber>
+    <Assembly>Microsoft.Office.DocumentManagement, Version=14.0.0.0, Culture=neutral, PublicKeyToken=71e9bce111e9429c</Assembly>
+    <Class>Microsoft.Office.DocumentManagement.Internal.DocIdHandler</Class>
+    <Data/>
+    <Filter/>
+  </Receiver>
+  <Receiver>
+    <Name>Document ID Generator</Name>
+    <Synchronization>Synchronous</Synchronization>
+    <Type>10006</Type>
+    <SequenceNumber>1003</SequenceNumber>
+    <Assembly>Microsoft.Office.DocumentManagement, Version=14.0.0.0, Culture=neutral, PublicKeyToken=71e9bce111e9429c</Assembly>
+    <Class>Microsoft.Office.DocumentManagement.Internal.DocIdHandler</Class>
+    <Data/>
+    <Filter/>
+  </Receiver>
+</spe:Receivers>
 </file>
 
-<file path=customXml/item5.xml><?xml version="1.0" encoding="utf-8"?>
+<file path=customXml/item3.xml><?xml version="1.0" encoding="utf-8"?>
 <?mso-contentType ?>
-<SharedContentType xmlns="Microsoft.SharePoint.Taxonomy.ContentTypeSync" SourceId="1a4ba186-3518-432c-9561-7a0f3424a65e" ContentTypeId="0x010100A7E734F647EE7C4F86DAB9A69098C7820224" PreviousValue="false"/>
+<FormTemplates xmlns="http://schemas.microsoft.com/sharepoint/v3/contenttype/forms">
+  <Display>DocumentLibraryForm</Display>
+  <Edit>DocumentLibraryForm</Edit>
+  <New>DocumentLibraryForm</New>
+</FormTemplates>
 </file>
 
-<file path=customXml/item6.xml><?xml version="1.0" encoding="utf-8"?>
+<file path=customXml/item4.xml><?xml version="1.0" encoding="utf-8"?>
 <p:properties xmlns:p="http://schemas.microsoft.com/office/2006/metadata/properties" xmlns:xsi="http://www.w3.org/2001/XMLSchema-instance" xmlns:pc="http://schemas.microsoft.com/office/infopath/2007/PartnerControls">
   <documentManagement>
     <TaxKeywordTaxHTField xmlns="5c1b9bb2-1639-4569-abf8-361ff49d18c0">
@@ -19312,27 +19383,26 @@
 </p:properties>
 </file>
 
+<file path=customXml/item5.xml><?xml version="1.0" encoding="utf-8"?>
+<?mso-contentType ?>
+<SharedContentType xmlns="Microsoft.SharePoint.Taxonomy.ContentTypeSync" SourceId="1a4ba186-3518-432c-9561-7a0f3424a65e" ContentTypeId="0x010100A7E734F647EE7C4F86DAB9A69098C7820224" PreviousValue="false"/>
+</file>
+
+<file path=customXml/item6.xml><?xml version="1.0" encoding="utf-8"?>
+<?mso-contentType ?>
+<customXsn xmlns="http://schemas.microsoft.com/office/2006/metadata/customXsn">
+  <xsnLocation/>
+  <cached>True</cached>
+  <openByDefault>True</openByDefault>
+  <xsnScope/>
+</customXsn>
+</file>
+
 <file path=customXml/item7.xml><?xml version="1.0" encoding="utf-8"?>
 <b:Sources xmlns:b="http://schemas.openxmlformats.org/officeDocument/2006/bibliography" xmlns="http://schemas.openxmlformats.org/officeDocument/2006/bibliography" SelectedStyle="\APA.XSL" StyleName="APA"/>
 </file>
 
 <file path=customXml/itemProps1.xml><?xml version="1.0" encoding="utf-8"?>
-<ds:datastoreItem xmlns:ds="http://schemas.openxmlformats.org/officeDocument/2006/customXml" ds:itemID="{DCA83557-F125-4F89-AC3A-D3DD4CB2C773}">
-  <ds:schemaRefs>
-    <ds:schemaRef ds:uri="http://schemas.microsoft.com/sharepoint/v3/contenttype/forms"/>
-  </ds:schemaRefs>
-</ds:datastoreItem>
-</file>
-
-<file path=customXml/itemProps2.xml><?xml version="1.0" encoding="utf-8"?>
-<ds:datastoreItem xmlns:ds="http://schemas.openxmlformats.org/officeDocument/2006/customXml" ds:itemID="{14D6955C-01AB-4AFA-BA2A-00574732DBE7}">
-  <ds:schemaRefs>
-    <ds:schemaRef ds:uri="http://schemas.microsoft.com/sharepoint/events"/>
-  </ds:schemaRefs>
-</ds:datastoreItem>
-</file>
-
-<file path=customXml/itemProps3.xml><?xml version="1.0" encoding="utf-8"?>
 <ds:datastoreItem xmlns:ds="http://schemas.openxmlformats.org/officeDocument/2006/customXml" ds:itemID="{8E87A96F-618F-45DE-900C-C26A50036DF2}">
   <ds:schemaRefs>
     <ds:schemaRef ds:uri="http://schemas.microsoft.com/office/2006/metadata/contentType"/>
@@ -19354,10 +19424,32 @@
 </ds:datastoreItem>
 </file>
 
+<file path=customXml/itemProps2.xml><?xml version="1.0" encoding="utf-8"?>
+<ds:datastoreItem xmlns:ds="http://schemas.openxmlformats.org/officeDocument/2006/customXml" ds:itemID="{14D6955C-01AB-4AFA-BA2A-00574732DBE7}">
+  <ds:schemaRefs>
+    <ds:schemaRef ds:uri="http://schemas.microsoft.com/sharepoint/events"/>
+  </ds:schemaRefs>
+</ds:datastoreItem>
+</file>
+
+<file path=customXml/itemProps3.xml><?xml version="1.0" encoding="utf-8"?>
+<ds:datastoreItem xmlns:ds="http://schemas.openxmlformats.org/officeDocument/2006/customXml" ds:itemID="{DCA83557-F125-4F89-AC3A-D3DD4CB2C773}">
+  <ds:schemaRefs>
+    <ds:schemaRef ds:uri="http://schemas.microsoft.com/sharepoint/v3/contenttype/forms"/>
+  </ds:schemaRefs>
+</ds:datastoreItem>
+</file>
+
 <file path=customXml/itemProps4.xml><?xml version="1.0" encoding="utf-8"?>
-<ds:datastoreItem xmlns:ds="http://schemas.openxmlformats.org/officeDocument/2006/customXml" ds:itemID="{46E24F54-4F01-4CC5-BE7A-F5B43C4DFA15}">
+<ds:datastoreItem xmlns:ds="http://schemas.openxmlformats.org/officeDocument/2006/customXml" ds:itemID="{D8A62D0C-17AF-45D8-97D2-A7773FB42A74}">
   <ds:schemaRefs>
-    <ds:schemaRef ds:uri="http://schemas.microsoft.com/office/2006/metadata/customXsn"/>
+    <ds:schemaRef ds:uri="http://schemas.microsoft.com/office/2006/metadata/properties"/>
+    <ds:schemaRef ds:uri="http://schemas.microsoft.com/office/infopath/2007/PartnerControls"/>
+    <ds:schemaRef ds:uri="5c1b9bb2-1639-4569-abf8-361ff49d18c0"/>
+    <ds:schemaRef ds:uri="http://schemas.microsoft.com/sharepoint/v3"/>
+    <ds:schemaRef ds:uri="http://schemas.microsoft.com/sharepoint/v3/fields"/>
+    <ds:schemaRef ds:uri="a186bcf1-0ea9-4f9d-97ce-5956c7a58864"/>
+    <ds:schemaRef ds:uri="14314bf2-d8ea-460d-9f54-3c374d3d0bc0"/>
   </ds:schemaRefs>
 </ds:datastoreItem>
 </file>
@@ -19371,21 +19463,15 @@
 </file>
 
 <file path=customXml/itemProps6.xml><?xml version="1.0" encoding="utf-8"?>
-<ds:datastoreItem xmlns:ds="http://schemas.openxmlformats.org/officeDocument/2006/customXml" ds:itemID="{D8A62D0C-17AF-45D8-97D2-A7773FB42A74}">
+<ds:datastoreItem xmlns:ds="http://schemas.openxmlformats.org/officeDocument/2006/customXml" ds:itemID="{46E24F54-4F01-4CC5-BE7A-F5B43C4DFA15}">
   <ds:schemaRefs>
-    <ds:schemaRef ds:uri="http://schemas.microsoft.com/office/2006/metadata/properties"/>
-    <ds:schemaRef ds:uri="http://schemas.microsoft.com/office/infopath/2007/PartnerControls"/>
-    <ds:schemaRef ds:uri="5c1b9bb2-1639-4569-abf8-361ff49d18c0"/>
-    <ds:schemaRef ds:uri="http://schemas.microsoft.com/sharepoint/v3"/>
-    <ds:schemaRef ds:uri="http://schemas.microsoft.com/sharepoint/v3/fields"/>
-    <ds:schemaRef ds:uri="a186bcf1-0ea9-4f9d-97ce-5956c7a58864"/>
-    <ds:schemaRef ds:uri="14314bf2-d8ea-460d-9f54-3c374d3d0bc0"/>
+    <ds:schemaRef ds:uri="http://schemas.microsoft.com/office/2006/metadata/customXsn"/>
   </ds:schemaRefs>
 </ds:datastoreItem>
 </file>
 
 <file path=customXml/itemProps7.xml><?xml version="1.0" encoding="utf-8"?>
-<ds:datastoreItem xmlns:ds="http://schemas.openxmlformats.org/officeDocument/2006/customXml" ds:itemID="{8050A084-B7CF-4EE9-A530-A9AFACA104B1}">
+<ds:datastoreItem xmlns:ds="http://schemas.openxmlformats.org/officeDocument/2006/customXml" ds:itemID="{38C882AC-9578-41DF-A842-B7C0029526C6}">
   <ds:schemaRefs>
     <ds:schemaRef ds:uri="http://schemas.openxmlformats.org/officeDocument/2006/bibliography"/>
   </ds:schemaRefs>

</xml_diff>